<commit_message>
did some mathjax conversion
not done
</commit_message>
<xml_diff>
--- a/Physics-Content/Physics Research - Optics/Optics v0.1 by Ryan and Jeffrey.docx
+++ b/Physics-Content/Physics Research - Optics/Optics v0.1 by Ryan and Jeffrey.docx
@@ -1224,6 +1224,11 @@
               <w:widowControl w:val="0"/>
               <w:spacing w:after="140" w:line="240" w:lineRule="auto"/>
               <w:ind w:firstLine="720"/>
+              <w:rPr>
+                <w:color w:val="444444"/>
+                <w:sz w:val="24"/>
+                <w:szCs w:val="24"/>
+              </w:rPr>
             </w:pPr>
             <w:r>
               <w:rPr>
@@ -1254,6 +1259,47 @@
                 <w:highlight w:val="white"/>
               </w:rPr>
               <w:t xml:space="preserve"> = index of refraction of the refractive medium</w:t>
+            </w:r>
+          </w:p>
+          <w:p>
+            <w:pPr>
+              <w:widowControl w:val="0"/>
+              <w:spacing w:after="140" w:line="240" w:lineRule="auto"/>
+            </w:pPr>
+            <w:r>
+              <w:t>$</w:t>
+            </w:r>
+            <w:proofErr w:type="spellStart"/>
+            <w:r>
+              <w:t>n_i</w:t>
+            </w:r>
+            <w:proofErr w:type="spellEnd"/>
+            <w:r>
+              <w:t>\sin\</w:t>
+            </w:r>
+            <w:proofErr w:type="spellStart"/>
+            <w:r>
+              <w:t>theta_i</w:t>
+            </w:r>
+            <w:proofErr w:type="spellEnd"/>
+            <w:r>
+              <w:t>=</w:t>
+            </w:r>
+            <w:proofErr w:type="spellStart"/>
+            <w:r>
+              <w:t>n_r</w:t>
+            </w:r>
+            <w:proofErr w:type="spellEnd"/>
+            <w:r>
+              <w:t>\sin\</w:t>
+            </w:r>
+            <w:proofErr w:type="spellStart"/>
+            <w:r>
+              <w:t>theta_r</w:t>
+            </w:r>
+            <w:proofErr w:type="spellEnd"/>
+            <w:r>
+              <w:t>$</w:t>
             </w:r>
           </w:p>
         </w:tc>
@@ -1619,6 +1665,7 @@
               <w:spacing w:line="240" w:lineRule="auto"/>
             </w:pPr>
             <w:r>
+              <w:lastRenderedPageBreak/>
               <w:t xml:space="preserve"> </w:t>
             </w:r>
           </w:p>
@@ -1647,6 +1694,7 @@
                 <w:sz w:val="20"/>
                 <w:szCs w:val="20"/>
               </w:rPr>
+              <w:lastRenderedPageBreak/>
               <w:t>Geometric Optics</w:t>
             </w:r>
           </w:p>
@@ -2013,6 +2061,11 @@
             <w:pPr>
               <w:widowControl w:val="0"/>
               <w:spacing w:line="240" w:lineRule="auto"/>
+              <w:rPr>
+                <w:color w:val="444444"/>
+                <w:sz w:val="24"/>
+                <w:szCs w:val="24"/>
+              </w:rPr>
             </w:pPr>
             <w:r>
               <w:rPr>
@@ -2120,6 +2173,248 @@
               <w:t>)</w:t>
             </w:r>
           </w:p>
+          <w:p>
+            <w:pPr>
+              <w:widowControl w:val="0"/>
+              <w:spacing w:line="240" w:lineRule="auto"/>
+              <w:rPr>
+                <w:color w:val="444444"/>
+                <w:sz w:val="24"/>
+                <w:szCs w:val="24"/>
+              </w:rPr>
+            </w:pPr>
+            <w:r>
+              <w:rPr>
+                <w:color w:val="444444"/>
+                <w:sz w:val="24"/>
+                <w:szCs w:val="24"/>
+              </w:rPr>
+              <w:t>Mirror equation:$\</w:t>
+            </w:r>
+            <w:proofErr w:type="spellStart"/>
+            <w:r>
+              <w:rPr>
+                <w:color w:val="444444"/>
+                <w:sz w:val="24"/>
+                <w:szCs w:val="24"/>
+              </w:rPr>
+              <w:t>frac</w:t>
+            </w:r>
+            <w:proofErr w:type="spellEnd"/>
+            <w:r>
+              <w:rPr>
+                <w:color w:val="444444"/>
+                <w:sz w:val="24"/>
+                <w:szCs w:val="24"/>
+              </w:rPr>
+              <w:t>{1}{f}=\</w:t>
+            </w:r>
+            <w:proofErr w:type="spellStart"/>
+            <w:r>
+              <w:rPr>
+                <w:color w:val="444444"/>
+                <w:sz w:val="24"/>
+                <w:szCs w:val="24"/>
+              </w:rPr>
+              <w:t>frac</w:t>
+            </w:r>
+            <w:proofErr w:type="spellEnd"/>
+            <w:r>
+              <w:rPr>
+                <w:color w:val="444444"/>
+                <w:sz w:val="24"/>
+                <w:szCs w:val="24"/>
+              </w:rPr>
+              <w:t>{1}{</w:t>
+            </w:r>
+            <w:proofErr w:type="spellStart"/>
+            <w:r>
+              <w:rPr>
+                <w:color w:val="444444"/>
+                <w:sz w:val="24"/>
+                <w:szCs w:val="24"/>
+              </w:rPr>
+              <w:t>d_o</w:t>
+            </w:r>
+            <w:proofErr w:type="spellEnd"/>
+            <w:r>
+              <w:rPr>
+                <w:color w:val="444444"/>
+                <w:sz w:val="24"/>
+                <w:szCs w:val="24"/>
+              </w:rPr>
+              <w:t>}+\</w:t>
+            </w:r>
+            <w:proofErr w:type="spellStart"/>
+            <w:r>
+              <w:rPr>
+                <w:color w:val="444444"/>
+                <w:sz w:val="24"/>
+                <w:szCs w:val="24"/>
+              </w:rPr>
+              <w:t>frac</w:t>
+            </w:r>
+            <w:proofErr w:type="spellEnd"/>
+            <w:r>
+              <w:rPr>
+                <w:color w:val="444444"/>
+                <w:sz w:val="24"/>
+                <w:szCs w:val="24"/>
+              </w:rPr>
+              <w:t>{1}{</w:t>
+            </w:r>
+            <w:proofErr w:type="spellStart"/>
+            <w:r>
+              <w:rPr>
+                <w:color w:val="444444"/>
+                <w:sz w:val="24"/>
+                <w:szCs w:val="24"/>
+              </w:rPr>
+              <w:t>d_i</w:t>
+            </w:r>
+            <w:proofErr w:type="spellEnd"/>
+            <w:r>
+              <w:rPr>
+                <w:color w:val="444444"/>
+                <w:sz w:val="24"/>
+                <w:szCs w:val="24"/>
+              </w:rPr>
+              <w:t>}$</w:t>
+            </w:r>
+          </w:p>
+          <w:p>
+            <w:pPr>
+              <w:widowControl w:val="0"/>
+              <w:spacing w:line="240" w:lineRule="auto"/>
+            </w:pPr>
+            <w:r>
+              <w:rPr>
+                <w:color w:val="444444"/>
+                <w:sz w:val="24"/>
+                <w:szCs w:val="24"/>
+              </w:rPr>
+              <w:t>Magnification equation:</w:t>
+            </w:r>
+            <w:r>
+              <w:t xml:space="preserve"> </w:t>
+            </w:r>
+            <w:r>
+              <w:rPr>
+                <w:color w:val="444444"/>
+                <w:sz w:val="24"/>
+                <w:szCs w:val="24"/>
+              </w:rPr>
+              <w:t>\M=\</w:t>
+            </w:r>
+            <w:proofErr w:type="spellStart"/>
+            <w:r>
+              <w:rPr>
+                <w:color w:val="444444"/>
+                <w:sz w:val="24"/>
+                <w:szCs w:val="24"/>
+              </w:rPr>
+              <w:t>frac</w:t>
+            </w:r>
+            <w:proofErr w:type="spellEnd"/>
+            <w:r>
+              <w:rPr>
+                <w:color w:val="444444"/>
+                <w:sz w:val="24"/>
+                <w:szCs w:val="24"/>
+              </w:rPr>
+              <w:t>{</w:t>
+            </w:r>
+            <w:proofErr w:type="spellStart"/>
+            <w:r>
+              <w:rPr>
+                <w:color w:val="444444"/>
+                <w:sz w:val="24"/>
+                <w:szCs w:val="24"/>
+              </w:rPr>
+              <w:t>h_i</w:t>
+            </w:r>
+            <w:proofErr w:type="spellEnd"/>
+            <w:r>
+              <w:rPr>
+                <w:color w:val="444444"/>
+                <w:sz w:val="24"/>
+                <w:szCs w:val="24"/>
+              </w:rPr>
+              <w:t>}{</w:t>
+            </w:r>
+            <w:proofErr w:type="spellStart"/>
+            <w:r>
+              <w:rPr>
+                <w:color w:val="444444"/>
+                <w:sz w:val="24"/>
+                <w:szCs w:val="24"/>
+              </w:rPr>
+              <w:t>h_o</w:t>
+            </w:r>
+            <w:proofErr w:type="spellEnd"/>
+            <w:r>
+              <w:rPr>
+                <w:color w:val="444444"/>
+                <w:sz w:val="24"/>
+                <w:szCs w:val="24"/>
+              </w:rPr>
+              <w:t>}=\-</w:t>
+            </w:r>
+            <w:proofErr w:type="spellStart"/>
+            <w:r>
+              <w:rPr>
+                <w:color w:val="444444"/>
+                <w:sz w:val="24"/>
+                <w:szCs w:val="24"/>
+              </w:rPr>
+              <w:t>frac</w:t>
+            </w:r>
+            <w:proofErr w:type="spellEnd"/>
+            <w:r>
+              <w:rPr>
+                <w:color w:val="444444"/>
+                <w:sz w:val="24"/>
+                <w:szCs w:val="24"/>
+              </w:rPr>
+              <w:t>{</w:t>
+            </w:r>
+            <w:proofErr w:type="spellStart"/>
+            <w:r>
+              <w:rPr>
+                <w:color w:val="444444"/>
+                <w:sz w:val="24"/>
+                <w:szCs w:val="24"/>
+              </w:rPr>
+              <w:t>d_i</w:t>
+            </w:r>
+            <w:proofErr w:type="spellEnd"/>
+            <w:r>
+              <w:rPr>
+                <w:color w:val="444444"/>
+                <w:sz w:val="24"/>
+                <w:szCs w:val="24"/>
+              </w:rPr>
+              <w:t>}{</w:t>
+            </w:r>
+            <w:proofErr w:type="spellStart"/>
+            <w:r>
+              <w:rPr>
+                <w:color w:val="444444"/>
+                <w:sz w:val="24"/>
+                <w:szCs w:val="24"/>
+              </w:rPr>
+              <w:t>d_o</w:t>
+            </w:r>
+            <w:proofErr w:type="spellEnd"/>
+            <w:r>
+              <w:rPr>
+                <w:color w:val="444444"/>
+                <w:sz w:val="24"/>
+                <w:szCs w:val="24"/>
+              </w:rPr>
+              <w:t>}</w:t>
+            </w:r>
+          </w:p>
         </w:tc>
       </w:tr>
       <w:tr>
@@ -2548,6 +2843,7 @@
               <w:spacing w:line="240" w:lineRule="auto"/>
             </w:pPr>
             <w:r>
+              <w:lastRenderedPageBreak/>
               <w:t xml:space="preserve"> </w:t>
             </w:r>
           </w:p>
@@ -2576,6 +2872,7 @@
                 <w:sz w:val="20"/>
                 <w:szCs w:val="20"/>
               </w:rPr>
+              <w:lastRenderedPageBreak/>
               <w:t>Geometric optics</w:t>
             </w:r>
           </w:p>
@@ -2606,6 +2903,7 @@
               <w:rPr>
                 <w:b/>
               </w:rPr>
+              <w:lastRenderedPageBreak/>
               <w:t>Concept Name</w:t>
             </w:r>
           </w:p>
@@ -2676,7 +2974,6 @@
               <w:rPr>
                 <w:b/>
               </w:rPr>
-              <w:lastRenderedPageBreak/>
               <w:t>Description</w:t>
             </w:r>
           </w:p>
@@ -2949,6 +3246,11 @@
             <w:pPr>
               <w:widowControl w:val="0"/>
               <w:spacing w:line="240" w:lineRule="auto"/>
+              <w:rPr>
+                <w:color w:val="444444"/>
+                <w:sz w:val="18"/>
+                <w:szCs w:val="18"/>
+              </w:rPr>
             </w:pPr>
             <w:r>
               <w:rPr>
@@ -3000,6 +3302,248 @@
               <w:t>magnification equation</w:t>
             </w:r>
           </w:p>
+          <w:p>
+            <w:pPr>
+              <w:widowControl w:val="0"/>
+              <w:spacing w:line="240" w:lineRule="auto"/>
+              <w:rPr>
+                <w:color w:val="444444"/>
+                <w:sz w:val="24"/>
+                <w:szCs w:val="24"/>
+              </w:rPr>
+            </w:pPr>
+            <w:r>
+              <w:rPr>
+                <w:color w:val="444444"/>
+                <w:sz w:val="24"/>
+                <w:szCs w:val="24"/>
+              </w:rPr>
+              <w:t>Mirror equation:$\</w:t>
+            </w:r>
+            <w:proofErr w:type="spellStart"/>
+            <w:r>
+              <w:rPr>
+                <w:color w:val="444444"/>
+                <w:sz w:val="24"/>
+                <w:szCs w:val="24"/>
+              </w:rPr>
+              <w:t>frac</w:t>
+            </w:r>
+            <w:proofErr w:type="spellEnd"/>
+            <w:r>
+              <w:rPr>
+                <w:color w:val="444444"/>
+                <w:sz w:val="24"/>
+                <w:szCs w:val="24"/>
+              </w:rPr>
+              <w:t>{1}{f}=\</w:t>
+            </w:r>
+            <w:proofErr w:type="spellStart"/>
+            <w:r>
+              <w:rPr>
+                <w:color w:val="444444"/>
+                <w:sz w:val="24"/>
+                <w:szCs w:val="24"/>
+              </w:rPr>
+              <w:t>frac</w:t>
+            </w:r>
+            <w:proofErr w:type="spellEnd"/>
+            <w:r>
+              <w:rPr>
+                <w:color w:val="444444"/>
+                <w:sz w:val="24"/>
+                <w:szCs w:val="24"/>
+              </w:rPr>
+              <w:t>{1}{</w:t>
+            </w:r>
+            <w:proofErr w:type="spellStart"/>
+            <w:r>
+              <w:rPr>
+                <w:color w:val="444444"/>
+                <w:sz w:val="24"/>
+                <w:szCs w:val="24"/>
+              </w:rPr>
+              <w:t>d_o</w:t>
+            </w:r>
+            <w:proofErr w:type="spellEnd"/>
+            <w:r>
+              <w:rPr>
+                <w:color w:val="444444"/>
+                <w:sz w:val="24"/>
+                <w:szCs w:val="24"/>
+              </w:rPr>
+              <w:t>}+\</w:t>
+            </w:r>
+            <w:proofErr w:type="spellStart"/>
+            <w:r>
+              <w:rPr>
+                <w:color w:val="444444"/>
+                <w:sz w:val="24"/>
+                <w:szCs w:val="24"/>
+              </w:rPr>
+              <w:t>frac</w:t>
+            </w:r>
+            <w:proofErr w:type="spellEnd"/>
+            <w:r>
+              <w:rPr>
+                <w:color w:val="444444"/>
+                <w:sz w:val="24"/>
+                <w:szCs w:val="24"/>
+              </w:rPr>
+              <w:t>{1}{</w:t>
+            </w:r>
+            <w:proofErr w:type="spellStart"/>
+            <w:r>
+              <w:rPr>
+                <w:color w:val="444444"/>
+                <w:sz w:val="24"/>
+                <w:szCs w:val="24"/>
+              </w:rPr>
+              <w:t>d_i</w:t>
+            </w:r>
+            <w:proofErr w:type="spellEnd"/>
+            <w:r>
+              <w:rPr>
+                <w:color w:val="444444"/>
+                <w:sz w:val="24"/>
+                <w:szCs w:val="24"/>
+              </w:rPr>
+              <w:t>}$</w:t>
+            </w:r>
+          </w:p>
+          <w:p>
+            <w:pPr>
+              <w:widowControl w:val="0"/>
+              <w:spacing w:line="240" w:lineRule="auto"/>
+            </w:pPr>
+            <w:r>
+              <w:rPr>
+                <w:color w:val="444444"/>
+                <w:sz w:val="24"/>
+                <w:szCs w:val="24"/>
+              </w:rPr>
+              <w:t>Magnification equation:</w:t>
+            </w:r>
+            <w:r>
+              <w:t xml:space="preserve"> </w:t>
+            </w:r>
+            <w:r>
+              <w:rPr>
+                <w:color w:val="444444"/>
+                <w:sz w:val="24"/>
+                <w:szCs w:val="24"/>
+              </w:rPr>
+              <w:t>\M=\</w:t>
+            </w:r>
+            <w:proofErr w:type="spellStart"/>
+            <w:r>
+              <w:rPr>
+                <w:color w:val="444444"/>
+                <w:sz w:val="24"/>
+                <w:szCs w:val="24"/>
+              </w:rPr>
+              <w:t>frac</w:t>
+            </w:r>
+            <w:proofErr w:type="spellEnd"/>
+            <w:r>
+              <w:rPr>
+                <w:color w:val="444444"/>
+                <w:sz w:val="24"/>
+                <w:szCs w:val="24"/>
+              </w:rPr>
+              <w:t>{</w:t>
+            </w:r>
+            <w:proofErr w:type="spellStart"/>
+            <w:r>
+              <w:rPr>
+                <w:color w:val="444444"/>
+                <w:sz w:val="24"/>
+                <w:szCs w:val="24"/>
+              </w:rPr>
+              <w:t>h_i</w:t>
+            </w:r>
+            <w:proofErr w:type="spellEnd"/>
+            <w:r>
+              <w:rPr>
+                <w:color w:val="444444"/>
+                <w:sz w:val="24"/>
+                <w:szCs w:val="24"/>
+              </w:rPr>
+              <w:t>}{</w:t>
+            </w:r>
+            <w:proofErr w:type="spellStart"/>
+            <w:r>
+              <w:rPr>
+                <w:color w:val="444444"/>
+                <w:sz w:val="24"/>
+                <w:szCs w:val="24"/>
+              </w:rPr>
+              <w:t>h_o</w:t>
+            </w:r>
+            <w:proofErr w:type="spellEnd"/>
+            <w:r>
+              <w:rPr>
+                <w:color w:val="444444"/>
+                <w:sz w:val="24"/>
+                <w:szCs w:val="24"/>
+              </w:rPr>
+              <w:t>}=\-</w:t>
+            </w:r>
+            <w:proofErr w:type="spellStart"/>
+            <w:r>
+              <w:rPr>
+                <w:color w:val="444444"/>
+                <w:sz w:val="24"/>
+                <w:szCs w:val="24"/>
+              </w:rPr>
+              <w:t>frac</w:t>
+            </w:r>
+            <w:proofErr w:type="spellEnd"/>
+            <w:r>
+              <w:rPr>
+                <w:color w:val="444444"/>
+                <w:sz w:val="24"/>
+                <w:szCs w:val="24"/>
+              </w:rPr>
+              <w:t>{</w:t>
+            </w:r>
+            <w:proofErr w:type="spellStart"/>
+            <w:r>
+              <w:rPr>
+                <w:color w:val="444444"/>
+                <w:sz w:val="24"/>
+                <w:szCs w:val="24"/>
+              </w:rPr>
+              <w:t>d_i</w:t>
+            </w:r>
+            <w:proofErr w:type="spellEnd"/>
+            <w:r>
+              <w:rPr>
+                <w:color w:val="444444"/>
+                <w:sz w:val="24"/>
+                <w:szCs w:val="24"/>
+              </w:rPr>
+              <w:t>}{</w:t>
+            </w:r>
+            <w:proofErr w:type="spellStart"/>
+            <w:r>
+              <w:rPr>
+                <w:color w:val="444444"/>
+                <w:sz w:val="24"/>
+                <w:szCs w:val="24"/>
+              </w:rPr>
+              <w:t>d_o</w:t>
+            </w:r>
+            <w:proofErr w:type="spellEnd"/>
+            <w:r>
+              <w:rPr>
+                <w:color w:val="444444"/>
+                <w:sz w:val="24"/>
+                <w:szCs w:val="24"/>
+              </w:rPr>
+              <w:t>}</w:t>
+            </w:r>
+          </w:p>
         </w:tc>
       </w:tr>
       <w:tr>
@@ -3340,6 +3884,7 @@
               <w:spacing w:line="240" w:lineRule="auto"/>
             </w:pPr>
             <w:r>
+              <w:lastRenderedPageBreak/>
               <w:t xml:space="preserve"> </w:t>
             </w:r>
           </w:p>
@@ -3369,6 +3914,7 @@
                 <w:sz w:val="20"/>
                 <w:szCs w:val="20"/>
               </w:rPr>
+              <w:lastRenderedPageBreak/>
               <w:t>Optics</w:t>
             </w:r>
           </w:p>
@@ -3399,6 +3945,7 @@
               <w:rPr>
                 <w:b/>
               </w:rPr>
+              <w:lastRenderedPageBreak/>
               <w:t>Subcategory</w:t>
             </w:r>
           </w:p>
@@ -3529,7 +4076,6 @@
               <w:rPr>
                 <w:b/>
               </w:rPr>
-              <w:lastRenderedPageBreak/>
               <w:t>Description</w:t>
             </w:r>
           </w:p>
@@ -3636,6 +4182,57 @@
                 <w:rFonts w:ascii="Times New Roman" w:eastAsia="Times New Roman" w:hAnsi="Times New Roman" w:cs="Times New Roman"/>
               </w:rPr>
               <w:t>Photon Energy Formula: E=h/v</w:t>
+            </w:r>
+            <w:r>
+              <w:rPr>
+                <w:rFonts w:ascii="Times New Roman" w:eastAsia="Times New Roman" w:hAnsi="Times New Roman" w:cs="Times New Roman"/>
+              </w:rPr>
+              <w:t xml:space="preserve"> </w:t>
+            </w:r>
+            <w:proofErr w:type="spellStart"/>
+            <w:r>
+              <w:rPr>
+                <w:rFonts w:ascii="Times New Roman" w:eastAsia="Times New Roman" w:hAnsi="Times New Roman" w:cs="Times New Roman"/>
+                <w:b/>
+              </w:rPr>
+              <w:t>mathjax</w:t>
+            </w:r>
+            <w:proofErr w:type="spellEnd"/>
+            <w:r>
+              <w:rPr>
+                <w:rFonts w:ascii="Times New Roman" w:eastAsia="Times New Roman" w:hAnsi="Times New Roman" w:cs="Times New Roman"/>
+                <w:b/>
+              </w:rPr>
+              <w:t>=</w:t>
+            </w:r>
+            <w:r>
+              <w:rPr>
+                <w:b/>
+              </w:rPr>
+              <w:t xml:space="preserve"> </w:t>
+            </w:r>
+            <w:r>
+              <w:rPr>
+                <w:rFonts w:ascii="Times New Roman" w:eastAsia="Times New Roman" w:hAnsi="Times New Roman" w:cs="Times New Roman"/>
+                <w:b/>
+              </w:rPr>
+              <w:t>\E=\</w:t>
+            </w:r>
+            <w:proofErr w:type="spellStart"/>
+            <w:r>
+              <w:rPr>
+                <w:rFonts w:ascii="Times New Roman" w:eastAsia="Times New Roman" w:hAnsi="Times New Roman" w:cs="Times New Roman"/>
+                <w:b/>
+              </w:rPr>
+              <w:t>frac</w:t>
+            </w:r>
+            <w:proofErr w:type="spellEnd"/>
+            <w:r>
+              <w:rPr>
+                <w:rFonts w:ascii="Times New Roman" w:eastAsia="Times New Roman" w:hAnsi="Times New Roman" w:cs="Times New Roman"/>
+                <w:b/>
+              </w:rPr>
+              <w:t>{h}{v}</w:t>
             </w:r>
           </w:p>
           <w:p>
@@ -3765,19 +4362,140 @@
               </w:rPr>
               <w:t>λ*v</w:t>
             </w:r>
-          </w:p>
-          <w:p>
-            <w:pPr>
-              <w:widowControl w:val="0"/>
-              <w:spacing w:line="240" w:lineRule="auto"/>
-            </w:pPr>
             <w:r>
               <w:rPr>
                 <w:rFonts w:ascii="Times New Roman" w:eastAsia="Times New Roman" w:hAnsi="Times New Roman" w:cs="Times New Roman"/>
                 <w:color w:val="444444"/>
+              </w:rPr>
+              <w:t xml:space="preserve"> </w:t>
+            </w:r>
+            <w:proofErr w:type="spellStart"/>
+            <w:r>
+              <w:rPr>
+                <w:rFonts w:ascii="Times New Roman" w:eastAsia="Times New Roman" w:hAnsi="Times New Roman" w:cs="Times New Roman"/>
+                <w:b/>
+                <w:color w:val="444444"/>
+              </w:rPr>
+              <w:t>mathjax</w:t>
+            </w:r>
+            <w:proofErr w:type="spellEnd"/>
+            <w:r>
+              <w:rPr>
+                <w:rFonts w:ascii="Times New Roman" w:eastAsia="Times New Roman" w:hAnsi="Times New Roman" w:cs="Times New Roman"/>
+                <w:b/>
+                <w:color w:val="444444"/>
+              </w:rPr>
+              <w:t>=</w:t>
+            </w:r>
+            <w:r>
+              <w:rPr>
+                <w:b/>
+              </w:rPr>
+              <w:t xml:space="preserve"> </w:t>
+            </w:r>
+            <w:r>
+              <w:rPr>
+                <w:rFonts w:ascii="Times New Roman" w:eastAsia="Times New Roman" w:hAnsi="Times New Roman" w:cs="Times New Roman"/>
+                <w:b/>
+                <w:color w:val="444444"/>
+              </w:rPr>
+              <w:t>\C=\lambda\v</w:t>
+            </w:r>
+          </w:p>
+          <w:p>
+            <w:pPr>
+              <w:widowControl w:val="0"/>
+              <w:spacing w:line="240" w:lineRule="auto"/>
+              <w:rPr>
+                <w:b/>
+              </w:rPr>
+            </w:pPr>
+            <w:r>
+              <w:rPr>
+                <w:rFonts w:ascii="Times New Roman" w:eastAsia="Times New Roman" w:hAnsi="Times New Roman" w:cs="Times New Roman"/>
+                <w:color w:val="444444"/>
                 <w:highlight w:val="white"/>
               </w:rPr>
               <w:t>In media: u=c/n. λ=c/(n*v)</w:t>
+            </w:r>
+            <w:r>
+              <w:rPr>
+                <w:rFonts w:ascii="Times New Roman" w:eastAsia="Times New Roman" w:hAnsi="Times New Roman" w:cs="Times New Roman"/>
+                <w:color w:val="444444"/>
+              </w:rPr>
+              <w:t xml:space="preserve"> </w:t>
+            </w:r>
+            <w:proofErr w:type="spellStart"/>
+            <w:r>
+              <w:rPr>
+                <w:rFonts w:ascii="Times New Roman" w:eastAsia="Times New Roman" w:hAnsi="Times New Roman" w:cs="Times New Roman"/>
+                <w:b/>
+                <w:color w:val="444444"/>
+              </w:rPr>
+              <w:t>mathjax</w:t>
+            </w:r>
+            <w:proofErr w:type="spellEnd"/>
+            <w:r>
+              <w:rPr>
+                <w:rFonts w:ascii="Times New Roman" w:eastAsia="Times New Roman" w:hAnsi="Times New Roman" w:cs="Times New Roman"/>
+                <w:b/>
+                <w:color w:val="444444"/>
+              </w:rPr>
+              <w:t>: \u=\</w:t>
+            </w:r>
+            <w:proofErr w:type="spellStart"/>
+            <w:r>
+              <w:rPr>
+                <w:rFonts w:ascii="Times New Roman" w:eastAsia="Times New Roman" w:hAnsi="Times New Roman" w:cs="Times New Roman"/>
+                <w:b/>
+                <w:color w:val="444444"/>
+              </w:rPr>
+              <w:t>frac</w:t>
+            </w:r>
+            <w:proofErr w:type="spellEnd"/>
+            <w:r>
+              <w:rPr>
+                <w:rFonts w:ascii="Times New Roman" w:eastAsia="Times New Roman" w:hAnsi="Times New Roman" w:cs="Times New Roman"/>
+                <w:b/>
+                <w:color w:val="444444"/>
+              </w:rPr>
+              <w:t>{c}{n} \lambda=\</w:t>
+            </w:r>
+            <w:proofErr w:type="spellStart"/>
+            <w:r>
+              <w:rPr>
+                <w:rFonts w:ascii="Times New Roman" w:eastAsia="Times New Roman" w:hAnsi="Times New Roman" w:cs="Times New Roman"/>
+                <w:b/>
+                <w:color w:val="444444"/>
+              </w:rPr>
+              <w:t>frac</w:t>
+            </w:r>
+            <w:proofErr w:type="spellEnd"/>
+            <w:r>
+              <w:rPr>
+                <w:rFonts w:ascii="Times New Roman" w:eastAsia="Times New Roman" w:hAnsi="Times New Roman" w:cs="Times New Roman"/>
+                <w:b/>
+                <w:color w:val="444444"/>
+              </w:rPr>
+              <w:t>{c}{</w:t>
+            </w:r>
+            <w:proofErr w:type="spellStart"/>
+            <w:r>
+              <w:rPr>
+                <w:rFonts w:ascii="Times New Roman" w:eastAsia="Times New Roman" w:hAnsi="Times New Roman" w:cs="Times New Roman"/>
+                <w:b/>
+                <w:color w:val="444444"/>
+              </w:rPr>
+              <w:t>nv</w:t>
+            </w:r>
+            <w:proofErr w:type="spellEnd"/>
+            <w:r>
+              <w:rPr>
+                <w:rFonts w:ascii="Times New Roman" w:eastAsia="Times New Roman" w:hAnsi="Times New Roman" w:cs="Times New Roman"/>
+                <w:b/>
+                <w:color w:val="444444"/>
+              </w:rPr>
+              <w:t>}</w:t>
             </w:r>
           </w:p>
           <w:p>
@@ -4166,6 +4884,7 @@
               <w:spacing w:line="240" w:lineRule="auto"/>
             </w:pPr>
             <w:r>
+              <w:lastRenderedPageBreak/>
               <w:t xml:space="preserve"> </w:t>
             </w:r>
           </w:p>
@@ -4195,6 +4914,7 @@
                 <w:sz w:val="20"/>
                 <w:szCs w:val="20"/>
               </w:rPr>
+              <w:lastRenderedPageBreak/>
               <w:t>Optics</w:t>
             </w:r>
           </w:p>
@@ -4225,6 +4945,7 @@
               <w:rPr>
                 <w:b/>
               </w:rPr>
+              <w:lastRenderedPageBreak/>
               <w:t>Subcategory</w:t>
             </w:r>
           </w:p>
@@ -4365,7 +5086,6 @@
               <w:rPr>
                 <w:b/>
               </w:rPr>
-              <w:lastRenderedPageBreak/>
               <w:t>Description</w:t>
             </w:r>
           </w:p>
@@ -5539,11 +6259,15 @@
             <w:pPr>
               <w:widowControl w:val="0"/>
               <w:spacing w:line="240" w:lineRule="auto"/>
-            </w:pPr>
-            <w:r>
               <w:rPr>
                 <w:rFonts w:ascii="Cardo" w:eastAsia="Cardo" w:hAnsi="Cardo" w:cs="Cardo"/>
                 <w:color w:val="444444"/>
+              </w:rPr>
+            </w:pPr>
+            <w:r>
+              <w:rPr>
+                <w:rFonts w:ascii="Cardo" w:eastAsia="Cardo" w:hAnsi="Cardo" w:cs="Cardo"/>
+                <w:color w:val="444444"/>
                 <w:highlight w:val="white"/>
               </w:rPr>
               <w:t xml:space="preserve">δ =θ + sin− n − sin θ sin A− </w:t>
@@ -5582,8 +6306,90 @@
                 <w:color w:val="444444"/>
                 <w:highlight w:val="white"/>
               </w:rPr>
-              <w:t xml:space="preserve"> A − A</w:t>
-            </w:r>
+              <w:t xml:space="preserve"> A </w:t>
+            </w:r>
+            <w:r>
+              <w:rPr>
+                <w:rFonts w:ascii="Cardo" w:eastAsia="Cardo" w:hAnsi="Cardo" w:cs="Cardo"/>
+                <w:color w:val="444444"/>
+                <w:highlight w:val="white"/>
+              </w:rPr>
+              <w:t>–</w:t>
+            </w:r>
+            <w:r>
+              <w:rPr>
+                <w:rFonts w:ascii="Cardo" w:eastAsia="Cardo" w:hAnsi="Cardo" w:cs="Cardo"/>
+                <w:color w:val="444444"/>
+                <w:highlight w:val="white"/>
+              </w:rPr>
+              <w:t xml:space="preserve"> A</w:t>
+            </w:r>
+          </w:p>
+          <w:p>
+            <w:pPr>
+              <w:widowControl w:val="0"/>
+              <w:spacing w:line="240" w:lineRule="auto"/>
+              <w:rPr>
+                <w:rFonts w:ascii="Cardo" w:eastAsia="Cardo" w:hAnsi="Cardo" w:cs="Cardo"/>
+                <w:color w:val="444444"/>
+              </w:rPr>
+            </w:pPr>
+            <w:proofErr w:type="spellStart"/>
+            <w:r>
+              <w:rPr>
+                <w:rFonts w:ascii="Cardo" w:eastAsia="Cardo" w:hAnsi="Cardo" w:cs="Cardo"/>
+                <w:color w:val="444444"/>
+              </w:rPr>
+              <w:t>mathjax</w:t>
+            </w:r>
+            <w:proofErr w:type="spellEnd"/>
+            <w:r>
+              <w:rPr>
+                <w:rFonts w:ascii="Cardo" w:eastAsia="Cardo" w:hAnsi="Cardo" w:cs="Cardo"/>
+                <w:color w:val="444444"/>
+              </w:rPr>
+              <w:t xml:space="preserve">: </w:t>
+            </w:r>
+            <w:r>
+              <w:rPr>
+                <w:rFonts w:ascii="Cardo" w:eastAsia="Cardo" w:hAnsi="Cardo" w:cs="Cardo"/>
+                <w:color w:val="444444"/>
+              </w:rPr>
+              <w:t>\delta=\theta+\theta-\(</w:t>
+            </w:r>
+            <w:proofErr w:type="spellStart"/>
+            <w:r>
+              <w:rPr>
+                <w:rFonts w:ascii="Cardo" w:eastAsia="Cardo" w:hAnsi="Cardo" w:cs="Cardo"/>
+                <w:color w:val="444444"/>
+              </w:rPr>
+              <w:t>theta'+theta</w:t>
+            </w:r>
+            <w:proofErr w:type="spellEnd"/>
+            <w:r>
+              <w:rPr>
+                <w:rFonts w:ascii="Cardo" w:eastAsia="Cardo" w:hAnsi="Cardo" w:cs="Cardo"/>
+                <w:color w:val="444444"/>
+              </w:rPr>
+              <w:t>')=\</w:t>
+            </w:r>
+            <w:proofErr w:type="spellStart"/>
+            <w:r>
+              <w:rPr>
+                <w:rFonts w:ascii="Cardo" w:eastAsia="Cardo" w:hAnsi="Cardo" w:cs="Cardo"/>
+                <w:color w:val="444444"/>
+              </w:rPr>
+              <w:t>theta+theta-A</w:t>
+            </w:r>
+            <w:proofErr w:type="spellEnd"/>
+          </w:p>
+          <w:p>
+            <w:pPr>
+              <w:widowControl w:val="0"/>
+              <w:spacing w:line="240" w:lineRule="auto"/>
+            </w:pPr>
+            <w:bookmarkStart w:id="0" w:name="_GoBack"/>
+            <w:bookmarkEnd w:id="0"/>
           </w:p>
           <w:p>
             <w:pPr>
@@ -6836,7 +7642,6 @@
               <w:rPr>
                 <w:b/>
               </w:rPr>
-              <w:lastRenderedPageBreak/>
               <w:t>Category</w:t>
             </w:r>
           </w:p>
@@ -7913,6 +8718,7 @@
               <w:spacing w:line="240" w:lineRule="auto"/>
             </w:pPr>
             <w:r>
+              <w:lastRenderedPageBreak/>
               <w:t>Incoherent:</w:t>
             </w:r>
             <w:r>
@@ -7922,17 +8728,7 @@
                 <w:szCs w:val="20"/>
                 <w:highlight w:val="white"/>
               </w:rPr>
-              <w:t xml:space="preserve"> If the phase difference is not constant then the light is incoherent. An example of which is the sun’s light, which is mostly </w:t>
-            </w:r>
-            <w:r>
-              <w:rPr>
-                <w:rFonts w:ascii="Georgia" w:eastAsia="Georgia" w:hAnsi="Georgia" w:cs="Georgia"/>
-                <w:sz w:val="20"/>
-                <w:szCs w:val="20"/>
-                <w:highlight w:val="white"/>
-              </w:rPr>
-              <w:lastRenderedPageBreak/>
-              <w:t>incoherent.</w:t>
+              <w:t xml:space="preserve"> If the phase difference is not constant then the light is incoherent. An example of which is the sun’s light, which is mostly incoherent.</w:t>
             </w:r>
           </w:p>
           <w:p>
@@ -8633,7 +9429,6 @@
               <w:rPr>
                 <w:b/>
               </w:rPr>
-              <w:lastRenderedPageBreak/>
               <w:t>Category</w:t>
             </w:r>
           </w:p>
@@ -8824,13 +9619,7 @@
               <w:spacing w:line="240" w:lineRule="auto"/>
             </w:pPr>
             <w:r>
-              <w:t>A multi slit grating is a transmission amplitude grating. A transmission phase grating has parallel notches etched into a flat and clear glass plate. If light was reflected from this type of grating the</w:t>
-            </w:r>
-            <w:r>
-              <w:t>n</w:t>
-            </w:r>
-            <w:r>
-              <w:t xml:space="preserve"> it becomes a reflection phase grating.</w:t>
+              <w:t>A multi slit grating is a transmission amplitude grating. A transmission phase grating has parallel notches etched into a flat and clear glass plate. If light was reflected from this type of grating then it becomes a reflection phase grating.</w:t>
             </w:r>
           </w:p>
           <w:p>
@@ -9018,8 +9807,6 @@
             <w:r>
               <w:t>#grating #diffraction #phase #amplitude #light #screen #wavelengths</w:t>
             </w:r>
-            <w:bookmarkStart w:id="0" w:name="_GoBack"/>
-            <w:bookmarkEnd w:id="0"/>
           </w:p>
         </w:tc>
       </w:tr>

</xml_diff>